<commit_message>
updated on July 30
</commit_message>
<xml_diff>
--- a/Homework/Quizzes/QZ1.docx
+++ b/Homework/Quizzes/QZ1.docx
@@ -590,11 +590,6 @@
           <w:snapToGrid w:val="0"/>
         </w:rPr>
         <w:tab/>
-      </w:r>
-      <w:r>
-        <w:rPr>
-          <w:snapToGrid w:val="0"/>
-        </w:rPr>
         <w:t>Since all the orders in the sample were examined, the study was a census.</w:t>
       </w:r>
       <w:r>
@@ -622,16 +617,15 @@
         <w:t>Section II. Multiple-choice Questions (</w:t>
       </w:r>
       <w:r>
-        <w:t>32</w:t>
-      </w:r>
-      <w:r>
-        <w:t xml:space="preserve"> points -- </w:t>
-      </w:r>
-      <w:r>
-        <w:t>4</w:t>
-      </w:r>
-      <w:r>
-        <w:t xml:space="preserve"> points each)</w:t>
+        <w:t>6</w:t>
+      </w:r>
+      <w:r>
+        <w:t xml:space="preserve"> points</w:t>
+      </w:r>
+      <w:bookmarkStart w:id="0" w:name="_GoBack"/>
+      <w:bookmarkEnd w:id="0"/>
+      <w:r>
+        <w:t>)</w:t>
       </w:r>
     </w:p>
     <w:p>
@@ -1379,15 +1373,7 @@
         <w:rPr>
           <w:snapToGrid w:val="0"/>
         </w:rPr>
-        <w:t xml:space="preserve">(  </w:t>
-      </w:r>
-      <w:bookmarkStart w:id="0" w:name="_GoBack"/>
-      <w:bookmarkEnd w:id="0"/>
-      <w:r>
-        <w:rPr>
-          <w:snapToGrid w:val="0"/>
-        </w:rPr>
-        <w:t xml:space="preserve">                  )</w:t>
+        <w:t>(                    )</w:t>
       </w:r>
     </w:p>
     <w:tbl>
@@ -4340,7 +4326,7 @@
 </file>
 
 <file path=customXml/itemProps1.xml><?xml version="1.0" encoding="utf-8"?>
-<ds:datastoreItem xmlns:ds="http://schemas.openxmlformats.org/officeDocument/2006/customXml" ds:itemID="{308EB136-02CD-4129-ABA8-F718C05B7BF0}">
+<ds:datastoreItem xmlns:ds="http://schemas.openxmlformats.org/officeDocument/2006/customXml" ds:itemID="{98F8D891-2023-4BE2-AF33-6C3753CEF361}">
   <ds:schemaRefs>
     <ds:schemaRef ds:uri="http://schemas.openxmlformats.org/officeDocument/2006/bibliography"/>
   </ds:schemaRefs>

</xml_diff>